<commit_message>
Data & Data Cleaning part written
</commit_message>
<xml_diff>
--- a/Assignment-1.docx
+++ b/Assignment-1.docx
@@ -160,6 +160,7 @@
     </w:p>
     <w:p>
       <w:pPr>
+        <w:jc w:val="both"/>
         <w:rPr>
           <w:rFonts w:ascii="Times New Roman" w:hAnsi="Times New Roman" w:cs="Times New Roman"/>
           <w:sz w:val="24"/>
@@ -448,21 +449,58 @@
     </w:p>
     <w:p>
       <w:pPr>
-        <w:rPr>
-          <w:rFonts w:ascii="Times New Roman" w:hAnsi="Times New Roman" w:cs="Times New Roman"/>
-          <w:sz w:val="24"/>
-          <w:szCs w:val="24"/>
-          <w:lang w:val="en-US"/>
-        </w:rPr>
-      </w:pPr>
-      <w:r>
-        <w:rPr>
-          <w:rFonts w:ascii="Times New Roman" w:hAnsi="Times New Roman" w:cs="Times New Roman"/>
-          <w:sz w:val="24"/>
-          <w:szCs w:val="24"/>
-          <w:lang w:val="en-US"/>
-        </w:rPr>
-        <w:t>Other variables that’s been used for the models:</w:t>
+        <w:jc w:val="both"/>
+        <w:rPr>
+          <w:rFonts w:ascii="Times New Roman" w:hAnsi="Times New Roman" w:cs="Times New Roman"/>
+          <w:sz w:val="24"/>
+          <w:szCs w:val="24"/>
+          <w:lang w:val="en-US"/>
+        </w:rPr>
+      </w:pPr>
+      <w:r>
+        <w:rPr>
+          <w:rFonts w:ascii="Times New Roman" w:hAnsi="Times New Roman" w:cs="Times New Roman"/>
+          <w:sz w:val="24"/>
+          <w:szCs w:val="24"/>
+          <w:lang w:val="en-US"/>
+        </w:rPr>
+        <w:t xml:space="preserve">Other </w:t>
+      </w:r>
+      <w:r>
+        <w:rPr>
+          <w:rFonts w:ascii="Times New Roman" w:hAnsi="Times New Roman" w:cs="Times New Roman"/>
+          <w:sz w:val="24"/>
+          <w:szCs w:val="24"/>
+          <w:lang w:val="en-US"/>
+        </w:rPr>
+        <w:t xml:space="preserve">quantitative </w:t>
+      </w:r>
+      <w:r>
+        <w:rPr>
+          <w:rFonts w:ascii="Times New Roman" w:hAnsi="Times New Roman" w:cs="Times New Roman"/>
+          <w:sz w:val="24"/>
+          <w:szCs w:val="24"/>
+          <w:lang w:val="en-US"/>
+        </w:rPr>
+        <w:t>variables tha</w:t>
+      </w:r>
+      <w:r>
+        <w:rPr>
+          <w:rFonts w:ascii="Times New Roman" w:hAnsi="Times New Roman" w:cs="Times New Roman"/>
+          <w:sz w:val="24"/>
+          <w:szCs w:val="24"/>
+          <w:lang w:val="en-US"/>
+        </w:rPr>
+        <w:t>t have</w:t>
+      </w:r>
+      <w:r>
+        <w:rPr>
+          <w:rFonts w:ascii="Times New Roman" w:hAnsi="Times New Roman" w:cs="Times New Roman"/>
+          <w:sz w:val="24"/>
+          <w:szCs w:val="24"/>
+          <w:lang w:val="en-US"/>
+        </w:rPr>
+        <w:t xml:space="preserve"> been used for the models:</w:t>
       </w:r>
     </w:p>
     <w:p>
@@ -522,6 +560,197 @@
           <w:lang w:val="en-US"/>
         </w:rPr>
         <w:t>: The numbers of own child in the primary family.</w:t>
+      </w:r>
+    </w:p>
+    <w:p>
+      <w:pPr>
+        <w:jc w:val="both"/>
+        <w:rPr>
+          <w:rFonts w:ascii="Times New Roman" w:hAnsi="Times New Roman" w:cs="Times New Roman"/>
+          <w:sz w:val="24"/>
+          <w:szCs w:val="24"/>
+          <w:lang w:val="en-US"/>
+        </w:rPr>
+      </w:pPr>
+      <w:r>
+        <w:rPr>
+          <w:rFonts w:ascii="Times New Roman" w:hAnsi="Times New Roman" w:cs="Times New Roman"/>
+          <w:sz w:val="24"/>
+          <w:szCs w:val="24"/>
+          <w:lang w:val="en-US"/>
+        </w:rPr>
+        <w:t xml:space="preserve">Using these variables, the four models have been constructed, which can be seen on </w:t>
+      </w:r>
+      <w:r>
+        <w:rPr>
+          <w:rFonts w:ascii="Times New Roman" w:hAnsi="Times New Roman" w:cs="Times New Roman"/>
+          <w:b/>
+          <w:bCs/>
+          <w:sz w:val="24"/>
+          <w:szCs w:val="24"/>
+          <w:lang w:val="en-US"/>
+        </w:rPr>
+        <w:t>Appendix1</w:t>
+      </w:r>
+      <w:r>
+        <w:rPr>
+          <w:rFonts w:ascii="Times New Roman" w:hAnsi="Times New Roman" w:cs="Times New Roman"/>
+          <w:sz w:val="24"/>
+          <w:szCs w:val="24"/>
+          <w:lang w:val="en-US"/>
+        </w:rPr>
+        <w:t>. For the four models: 1, 4, 7, 9 predictor variables were used from the data, to be able to compare their performances from the least to the most complex one.</w:t>
+      </w:r>
+    </w:p>
+    <w:p>
+      <w:pPr>
+        <w:rPr>
+          <w:rFonts w:ascii="Times New Roman" w:hAnsi="Times New Roman" w:cs="Times New Roman"/>
+          <w:b/>
+          <w:bCs/>
+          <w:sz w:val="32"/>
+          <w:szCs w:val="32"/>
+          <w:lang w:val="en-US"/>
+        </w:rPr>
+      </w:pPr>
+      <w:r>
+        <w:rPr>
+          <w:rFonts w:ascii="Times New Roman" w:hAnsi="Times New Roman" w:cs="Times New Roman"/>
+          <w:b/>
+          <w:bCs/>
+          <w:sz w:val="32"/>
+          <w:szCs w:val="32"/>
+          <w:lang w:val="en-US"/>
+        </w:rPr>
+        <w:t>Model Comparison</w:t>
+      </w:r>
+    </w:p>
+    <w:p>
+      <w:pPr>
+        <w:rPr>
+          <w:rFonts w:ascii="Times New Roman" w:hAnsi="Times New Roman" w:cs="Times New Roman"/>
+          <w:b/>
+          <w:bCs/>
+          <w:sz w:val="24"/>
+          <w:szCs w:val="24"/>
+          <w:lang w:val="en-US"/>
+        </w:rPr>
+      </w:pPr>
+    </w:p>
+    <w:p>
+      <w:pPr>
+        <w:jc w:val="both"/>
+        <w:rPr>
+          <w:rFonts w:ascii="Times New Roman" w:hAnsi="Times New Roman" w:cs="Times New Roman"/>
+          <w:sz w:val="24"/>
+          <w:szCs w:val="24"/>
+          <w:lang w:val="en-US"/>
+        </w:rPr>
+      </w:pPr>
+    </w:p>
+    <w:p>
+      <w:pPr>
+        <w:rPr>
+          <w:rFonts w:ascii="Times New Roman" w:hAnsi="Times New Roman" w:cs="Times New Roman"/>
+          <w:sz w:val="24"/>
+          <w:szCs w:val="24"/>
+          <w:lang w:val="en-US"/>
+        </w:rPr>
+      </w:pPr>
+    </w:p>
+    <w:p>
+      <w:pPr>
+        <w:rPr>
+          <w:rFonts w:ascii="Times New Roman" w:hAnsi="Times New Roman" w:cs="Times New Roman"/>
+          <w:sz w:val="24"/>
+          <w:szCs w:val="24"/>
+          <w:lang w:val="en-US"/>
+        </w:rPr>
+      </w:pPr>
+      <w:r>
+        <w:rPr>
+          <w:rFonts w:ascii="Times New Roman" w:hAnsi="Times New Roman" w:cs="Times New Roman"/>
+          <w:sz w:val="24"/>
+          <w:szCs w:val="24"/>
+          <w:lang w:val="en-US"/>
+        </w:rPr>
+        <w:br w:type="page"/>
+      </w:r>
+    </w:p>
+    <w:p>
+      <w:pPr>
+        <w:rPr>
+          <w:rFonts w:ascii="Times New Roman" w:hAnsi="Times New Roman" w:cs="Times New Roman"/>
+          <w:b/>
+          <w:bCs/>
+          <w:sz w:val="32"/>
+          <w:szCs w:val="32"/>
+          <w:u w:val="single"/>
+          <w:lang w:val="en-US"/>
+        </w:rPr>
+      </w:pPr>
+      <w:r>
+        <w:rPr>
+          <w:rFonts w:ascii="Times New Roman" w:hAnsi="Times New Roman" w:cs="Times New Roman"/>
+          <w:b/>
+          <w:bCs/>
+          <w:sz w:val="32"/>
+          <w:szCs w:val="32"/>
+          <w:u w:val="single"/>
+          <w:lang w:val="en-US"/>
+        </w:rPr>
+        <w:lastRenderedPageBreak/>
+        <w:t>Appendix1</w:t>
+      </w:r>
+    </w:p>
+    <w:p>
+      <w:pPr>
+        <w:rPr>
+          <w:rFonts w:ascii="Times New Roman" w:hAnsi="Times New Roman" w:cs="Times New Roman"/>
+          <w:sz w:val="24"/>
+          <w:szCs w:val="24"/>
+          <w:lang w:val="en-US"/>
+        </w:rPr>
+      </w:pPr>
+      <w:r>
+        <w:rPr>
+          <w:noProof/>
+        </w:rPr>
+        <w:drawing>
+          <wp:inline distT="0" distB="0" distL="0" distR="0" wp14:anchorId="7EAD2A15" wp14:editId="65306105">
+            <wp:extent cx="5760720" cy="6871970"/>
+            <wp:effectExtent l="0" t="0" r="0" b="5080"/>
+            <wp:docPr id="2003286887" name="Kép 1" descr="A képen szöveg, képernyőkép, menü látható&#10;&#10;Automatikusan generált leírás"/>
+            <wp:cNvGraphicFramePr>
+              <a:graphicFrameLocks xmlns:a="http://schemas.openxmlformats.org/drawingml/2006/main" noChangeAspect="1"/>
+            </wp:cNvGraphicFramePr>
+            <a:graphic xmlns:a="http://schemas.openxmlformats.org/drawingml/2006/main">
+              <a:graphicData uri="http://schemas.openxmlformats.org/drawingml/2006/picture">
+                <pic:pic xmlns:pic="http://schemas.openxmlformats.org/drawingml/2006/picture">
+                  <pic:nvPicPr>
+                    <pic:cNvPr id="2003286887" name="Kép 1" descr="A képen szöveg, képernyőkép, menü látható&#10;&#10;Automatikusan generált leírás"/>
+                    <pic:cNvPicPr/>
+                  </pic:nvPicPr>
+                  <pic:blipFill>
+                    <a:blip r:embed="rId5"/>
+                    <a:stretch>
+                      <a:fillRect/>
+                    </a:stretch>
+                  </pic:blipFill>
+                  <pic:spPr>
+                    <a:xfrm>
+                      <a:off x="0" y="0"/>
+                      <a:ext cx="5760720" cy="6871970"/>
+                    </a:xfrm>
+                    <a:prstGeom prst="rect">
+                      <a:avLst/>
+                    </a:prstGeom>
+                  </pic:spPr>
+                </pic:pic>
+              </a:graphicData>
+            </a:graphic>
+          </wp:inline>
+        </w:drawing>
       </w:r>
     </w:p>
     <w:sectPr>

</xml_diff>

<commit_message>
Add new predictor variables & wrote RMSE/BIC description
</commit_message>
<xml_diff>
--- a/Assignment-1.docx
+++ b/Assignment-1.docx
@@ -132,7 +132,61 @@
           <w:szCs w:val="24"/>
           <w:lang w:val="en-US"/>
         </w:rPr>
-        <w:t xml:space="preserve"> four basic prediction models, from very simple ones to more complex ones. The models will be compared based on their performance and their complexity, to get a general understanding about the pros and cons of simple and complex models.</w:t>
+        <w:t xml:space="preserve"> four basic prediction models, from very simple ones to more complex ones. The models will be compared based on their performance and their complexity, to get a general understanding about the pros and cons of simple</w:t>
+      </w:r>
+      <w:r>
+        <w:rPr>
+          <w:rFonts w:ascii="Times New Roman" w:hAnsi="Times New Roman" w:cs="Times New Roman"/>
+          <w:sz w:val="24"/>
+          <w:szCs w:val="24"/>
+          <w:lang w:val="en-US"/>
+        </w:rPr>
+        <w:t>r</w:t>
+      </w:r>
+      <w:r>
+        <w:rPr>
+          <w:rFonts w:ascii="Times New Roman" w:hAnsi="Times New Roman" w:cs="Times New Roman"/>
+          <w:sz w:val="24"/>
+          <w:szCs w:val="24"/>
+          <w:lang w:val="en-US"/>
+        </w:rPr>
+        <w:t xml:space="preserve"> and </w:t>
+      </w:r>
+      <w:r>
+        <w:rPr>
+          <w:rFonts w:ascii="Times New Roman" w:hAnsi="Times New Roman" w:cs="Times New Roman"/>
+          <w:sz w:val="24"/>
+          <w:szCs w:val="24"/>
+          <w:lang w:val="en-US"/>
+        </w:rPr>
+        <w:t xml:space="preserve">more </w:t>
+      </w:r>
+      <w:r>
+        <w:rPr>
+          <w:rFonts w:ascii="Times New Roman" w:hAnsi="Times New Roman" w:cs="Times New Roman"/>
+          <w:sz w:val="24"/>
+          <w:szCs w:val="24"/>
+          <w:lang w:val="en-US"/>
+        </w:rPr>
+        <w:t>complex models</w:t>
+      </w:r>
+      <w:r>
+        <w:rPr>
+          <w:rFonts w:ascii="Times New Roman" w:hAnsi="Times New Roman" w:cs="Times New Roman"/>
+          <w:sz w:val="24"/>
+          <w:szCs w:val="24"/>
+          <w:lang w:val="en-US"/>
+        </w:rPr>
+        <w:t xml:space="preserve">. The significance of the variables will not be discussed, as the main goal of the assignment </w:t>
+      </w:r>
+      <w:r>
+        <w:rPr>
+          <w:rFonts w:ascii="Times New Roman" w:hAnsi="Times New Roman" w:cs="Times New Roman"/>
+          <w:sz w:val="24"/>
+          <w:szCs w:val="24"/>
+          <w:lang w:val="en-US"/>
+        </w:rPr>
+        <w:t>is to show the differences of the models, and which one should be used.</w:t>
       </w:r>
     </w:p>
     <w:p>
@@ -449,6 +503,32 @@
     </w:p>
     <w:p>
       <w:pPr>
+        <w:pStyle w:val="Listaszerbekezds"/>
+        <w:numPr>
+          <w:ilvl w:val="0"/>
+          <w:numId w:val="1"/>
+        </w:numPr>
+        <w:rPr>
+          <w:rFonts w:ascii="Times New Roman" w:hAnsi="Times New Roman" w:cs="Times New Roman"/>
+          <w:i/>
+          <w:iCs/>
+          <w:sz w:val="24"/>
+          <w:szCs w:val="24"/>
+          <w:lang w:val="en-US"/>
+        </w:rPr>
+      </w:pPr>
+      <w:r>
+        <w:rPr>
+          <w:rFonts w:ascii="Times New Roman" w:hAnsi="Times New Roman" w:cs="Times New Roman"/>
+          <w:sz w:val="24"/>
+          <w:szCs w:val="24"/>
+          <w:lang w:val="en-US"/>
+        </w:rPr>
+        <w:t>lfsr94: Ture if the person is currently at work (not absent).</w:t>
+      </w:r>
+    </w:p>
+    <w:p>
+      <w:pPr>
         <w:jc w:val="both"/>
         <w:rPr>
           <w:rFonts w:ascii="Times New Roman" w:hAnsi="Times New Roman" w:cs="Times New Roman"/>
@@ -599,7 +679,61 @@
           <w:szCs w:val="24"/>
           <w:lang w:val="en-US"/>
         </w:rPr>
-        <w:t>. For the four models: 1, 4, 7, 9 predictor variables were used from the data, to be able to compare their performances from the least to the most complex one.</w:t>
+        <w:t xml:space="preserve">. For the four models: 1, </w:t>
+      </w:r>
+      <w:r>
+        <w:rPr>
+          <w:rFonts w:ascii="Times New Roman" w:hAnsi="Times New Roman" w:cs="Times New Roman"/>
+          <w:sz w:val="24"/>
+          <w:szCs w:val="24"/>
+          <w:lang w:val="en-US"/>
+        </w:rPr>
+        <w:t>5</w:t>
+      </w:r>
+      <w:r>
+        <w:rPr>
+          <w:rFonts w:ascii="Times New Roman" w:hAnsi="Times New Roman" w:cs="Times New Roman"/>
+          <w:sz w:val="24"/>
+          <w:szCs w:val="24"/>
+          <w:lang w:val="en-US"/>
+        </w:rPr>
+        <w:t xml:space="preserve">, </w:t>
+      </w:r>
+      <w:r>
+        <w:rPr>
+          <w:rFonts w:ascii="Times New Roman" w:hAnsi="Times New Roman" w:cs="Times New Roman"/>
+          <w:sz w:val="24"/>
+          <w:szCs w:val="24"/>
+          <w:lang w:val="en-US"/>
+        </w:rPr>
+        <w:t>9</w:t>
+      </w:r>
+      <w:r>
+        <w:rPr>
+          <w:rFonts w:ascii="Times New Roman" w:hAnsi="Times New Roman" w:cs="Times New Roman"/>
+          <w:sz w:val="24"/>
+          <w:szCs w:val="24"/>
+          <w:lang w:val="en-US"/>
+        </w:rPr>
+        <w:t xml:space="preserve">, </w:t>
+      </w:r>
+      <w:r>
+        <w:rPr>
+          <w:rFonts w:ascii="Times New Roman" w:hAnsi="Times New Roman" w:cs="Times New Roman"/>
+          <w:sz w:val="24"/>
+          <w:szCs w:val="24"/>
+          <w:lang w:val="en-US"/>
+        </w:rPr>
+        <w:t>15</w:t>
+      </w:r>
+      <w:r>
+        <w:rPr>
+          <w:rFonts w:ascii="Times New Roman" w:hAnsi="Times New Roman" w:cs="Times New Roman"/>
+          <w:sz w:val="24"/>
+          <w:szCs w:val="24"/>
+          <w:lang w:val="en-US"/>
+        </w:rPr>
+        <w:t xml:space="preserve"> predictor variables were used from the data, to be able to compare their performances from the least to the most complex one.</w:t>
       </w:r>
     </w:p>
     <w:p>
@@ -629,13 +763,110 @@
       <w:pPr>
         <w:rPr>
           <w:rFonts w:ascii="Times New Roman" w:hAnsi="Times New Roman" w:cs="Times New Roman"/>
-          <w:b/>
-          <w:bCs/>
-          <w:sz w:val="24"/>
-          <w:szCs w:val="24"/>
-          <w:lang w:val="en-US"/>
-        </w:rPr>
-      </w:pPr>
+          <w:sz w:val="24"/>
+          <w:szCs w:val="24"/>
+          <w:lang w:val="en-US"/>
+        </w:rPr>
+      </w:pPr>
+      <w:r>
+        <w:rPr>
+          <w:rFonts w:ascii="Times New Roman" w:hAnsi="Times New Roman" w:cs="Times New Roman"/>
+          <w:sz w:val="24"/>
+          <w:szCs w:val="24"/>
+          <w:lang w:val="en-US"/>
+        </w:rPr>
+        <w:t xml:space="preserve">The performances of the models will be compared based on: </w:t>
+      </w:r>
+    </w:p>
+    <w:p>
+      <w:pPr>
+        <w:pStyle w:val="Listaszerbekezds"/>
+        <w:numPr>
+          <w:ilvl w:val="0"/>
+          <w:numId w:val="3"/>
+        </w:numPr>
+        <w:rPr>
+          <w:rFonts w:ascii="Times New Roman" w:hAnsi="Times New Roman" w:cs="Times New Roman"/>
+          <w:sz w:val="24"/>
+          <w:szCs w:val="24"/>
+          <w:lang w:val="en-US"/>
+        </w:rPr>
+      </w:pPr>
+      <w:r>
+        <w:rPr>
+          <w:rFonts w:ascii="Times New Roman" w:hAnsi="Times New Roman" w:cs="Times New Roman"/>
+          <w:sz w:val="24"/>
+          <w:szCs w:val="24"/>
+          <w:lang w:val="en-US"/>
+        </w:rPr>
+        <w:t>RMSE in the full sample</w:t>
+      </w:r>
+    </w:p>
+    <w:p>
+      <w:pPr>
+        <w:pStyle w:val="Listaszerbekezds"/>
+        <w:numPr>
+          <w:ilvl w:val="0"/>
+          <w:numId w:val="3"/>
+        </w:numPr>
+        <w:rPr>
+          <w:rFonts w:ascii="Times New Roman" w:hAnsi="Times New Roman" w:cs="Times New Roman"/>
+          <w:sz w:val="24"/>
+          <w:szCs w:val="24"/>
+          <w:lang w:val="en-US"/>
+        </w:rPr>
+      </w:pPr>
+      <w:r>
+        <w:rPr>
+          <w:rFonts w:ascii="Times New Roman" w:hAnsi="Times New Roman" w:cs="Times New Roman"/>
+          <w:sz w:val="24"/>
+          <w:szCs w:val="24"/>
+          <w:lang w:val="en-US"/>
+        </w:rPr>
+        <w:t>cross</w:t>
+      </w:r>
+      <w:r>
+        <w:rPr>
+          <w:rFonts w:ascii="Times New Roman" w:hAnsi="Times New Roman" w:cs="Times New Roman"/>
+          <w:sz w:val="24"/>
+          <w:szCs w:val="24"/>
+          <w:lang w:val="en-US"/>
+        </w:rPr>
+        <w:t xml:space="preserve"> </w:t>
+      </w:r>
+      <w:r>
+        <w:rPr>
+          <w:rFonts w:ascii="Times New Roman" w:hAnsi="Times New Roman" w:cs="Times New Roman"/>
+          <w:sz w:val="24"/>
+          <w:szCs w:val="24"/>
+          <w:lang w:val="en-US"/>
+        </w:rPr>
+        <w:t>validated RMSE</w:t>
+      </w:r>
+    </w:p>
+    <w:p>
+      <w:pPr>
+        <w:pStyle w:val="Listaszerbekezds"/>
+        <w:numPr>
+          <w:ilvl w:val="0"/>
+          <w:numId w:val="3"/>
+        </w:numPr>
+        <w:rPr>
+          <w:rFonts w:ascii="Times New Roman" w:hAnsi="Times New Roman" w:cs="Times New Roman"/>
+          <w:sz w:val="24"/>
+          <w:szCs w:val="24"/>
+          <w:lang w:val="en-US"/>
+        </w:rPr>
+      </w:pPr>
+      <w:r>
+        <w:rPr>
+          <w:rFonts w:ascii="Times New Roman" w:hAnsi="Times New Roman" w:cs="Times New Roman"/>
+          <w:sz w:val="24"/>
+          <w:szCs w:val="24"/>
+          <w:lang w:val="en-US"/>
+        </w:rPr>
+        <w:t>BIC in the full sample</w:t>
+      </w:r>
     </w:p>
     <w:p>
       <w:pPr>
@@ -647,44 +878,117 @@
           <w:lang w:val="en-US"/>
         </w:rPr>
       </w:pPr>
-    </w:p>
-    <w:p>
-      <w:pPr>
-        <w:rPr>
-          <w:rFonts w:ascii="Times New Roman" w:hAnsi="Times New Roman" w:cs="Times New Roman"/>
-          <w:sz w:val="24"/>
-          <w:szCs w:val="24"/>
-          <w:lang w:val="en-US"/>
-        </w:rPr>
-      </w:pPr>
-    </w:p>
-    <w:p>
-      <w:pPr>
-        <w:rPr>
-          <w:rFonts w:ascii="Times New Roman" w:hAnsi="Times New Roman" w:cs="Times New Roman"/>
-          <w:sz w:val="24"/>
-          <w:szCs w:val="24"/>
-          <w:lang w:val="en-US"/>
-        </w:rPr>
-      </w:pPr>
-      <w:r>
-        <w:rPr>
-          <w:rFonts w:ascii="Times New Roman" w:hAnsi="Times New Roman" w:cs="Times New Roman"/>
-          <w:sz w:val="24"/>
-          <w:szCs w:val="24"/>
-          <w:lang w:val="en-US"/>
-        </w:rPr>
-        <w:br w:type="page"/>
-      </w:r>
-    </w:p>
-    <w:p>
-      <w:pPr>
-        <w:rPr>
-          <w:rFonts w:ascii="Times New Roman" w:hAnsi="Times New Roman" w:cs="Times New Roman"/>
-          <w:b/>
-          <w:bCs/>
-          <w:sz w:val="32"/>
-          <w:szCs w:val="32"/>
+      <w:r>
+        <w:rPr>
+          <w:rFonts w:ascii="Times New Roman" w:hAnsi="Times New Roman" w:cs="Times New Roman"/>
+          <w:sz w:val="24"/>
+          <w:szCs w:val="24"/>
+          <w:lang w:val="en-US"/>
+        </w:rPr>
+        <w:lastRenderedPageBreak/>
+        <w:t xml:space="preserve">RMSE is the </w:t>
+      </w:r>
+      <w:r>
+        <w:rPr>
+          <w:rFonts w:ascii="Times New Roman" w:hAnsi="Times New Roman" w:cs="Times New Roman"/>
+          <w:sz w:val="24"/>
+          <w:szCs w:val="24"/>
+          <w:lang w:val="en-US"/>
+        </w:rPr>
+        <w:t xml:space="preserve">square </w:t>
+      </w:r>
+      <w:r>
+        <w:rPr>
+          <w:rFonts w:ascii="Times New Roman" w:hAnsi="Times New Roman" w:cs="Times New Roman"/>
+          <w:sz w:val="24"/>
+          <w:szCs w:val="24"/>
+          <w:lang w:val="en-US"/>
+        </w:rPr>
+        <w:t>Root of the Mean Square</w:t>
+      </w:r>
+      <w:r>
+        <w:rPr>
+          <w:rFonts w:ascii="Times New Roman" w:hAnsi="Times New Roman" w:cs="Times New Roman"/>
+          <w:sz w:val="24"/>
+          <w:szCs w:val="24"/>
+          <w:lang w:val="en-US"/>
+        </w:rPr>
+        <w:t>d</w:t>
+      </w:r>
+      <w:r>
+        <w:rPr>
+          <w:rFonts w:ascii="Times New Roman" w:hAnsi="Times New Roman" w:cs="Times New Roman"/>
+          <w:sz w:val="24"/>
+          <w:szCs w:val="24"/>
+          <w:lang w:val="en-US"/>
+        </w:rPr>
+        <w:t xml:space="preserve"> Error</w:t>
+      </w:r>
+      <w:r>
+        <w:rPr>
+          <w:rFonts w:ascii="Times New Roman" w:hAnsi="Times New Roman" w:cs="Times New Roman"/>
+          <w:sz w:val="24"/>
+          <w:szCs w:val="24"/>
+          <w:lang w:val="en-US"/>
+        </w:rPr>
+        <w:t>, in other words,</w:t>
+      </w:r>
+      <w:r>
+        <w:rPr>
+          <w:rFonts w:ascii="Times New Roman" w:hAnsi="Times New Roman" w:cs="Times New Roman"/>
+          <w:sz w:val="24"/>
+          <w:szCs w:val="24"/>
+          <w:lang w:val="en-US"/>
+        </w:rPr>
+        <w:t xml:space="preserve"> the root of the numerator of the R-squared. for our models, we want this value to be as low as possible. A low RMSE means a good performance of the model. If the model has too few predictors in it, the RMSE will be large. Adding more variables will lower the value of the RMSE, but after a point, the amount of these variables will be too much and the value of the RMSE will start rise, thus we want to find a model in the middle. The model with few predictors is underfitted, it is unable to capture the relationship between the input and output variables accurately, while the model with too many predictors is overfitted, as the model can only capture very accurately the initial training data, but not the possible new data, which is the model should be made for.</w:t>
+      </w:r>
+    </w:p>
+    <w:p>
+      <w:pPr>
+        <w:jc w:val="both"/>
+        <w:rPr>
+          <w:rFonts w:ascii="Times New Roman" w:hAnsi="Times New Roman" w:cs="Times New Roman"/>
+          <w:sz w:val="24"/>
+          <w:szCs w:val="24"/>
+          <w:lang w:val="en-US"/>
+        </w:rPr>
+      </w:pPr>
+      <w:r>
+        <w:rPr>
+          <w:rFonts w:ascii="Times New Roman" w:hAnsi="Times New Roman" w:cs="Times New Roman"/>
+          <w:sz w:val="24"/>
+          <w:szCs w:val="24"/>
+          <w:lang w:val="en-US"/>
+        </w:rPr>
+        <w:t>The RMSE is calculated first with the full sample, and after that the sample is sliced into four equal parts and will be cross validated.</w:t>
+      </w:r>
+    </w:p>
+    <w:p>
+      <w:pPr>
+        <w:jc w:val="both"/>
+        <w:rPr>
+          <w:rFonts w:ascii="Times New Roman" w:hAnsi="Times New Roman" w:cs="Times New Roman"/>
+          <w:sz w:val="24"/>
+          <w:szCs w:val="24"/>
+          <w:lang w:val="en-US"/>
+        </w:rPr>
+      </w:pPr>
+      <w:r>
+        <w:rPr>
+          <w:rFonts w:ascii="Times New Roman" w:hAnsi="Times New Roman" w:cs="Times New Roman"/>
+          <w:sz w:val="24"/>
+          <w:szCs w:val="24"/>
+          <w:lang w:val="en-US"/>
+        </w:rPr>
+        <w:t>The BIC, or the Bayesian Information Criterion, also helps for the model selection. Just like at RMSE, a lower BIC value means a better model. It is mostly used for a finite set of models, as four models will be compared, using BIC should help the selection, as it can be calculated relatively very easily.</w:t>
+      </w:r>
+    </w:p>
+    <w:p>
+      <w:pPr>
+        <w:rPr>
+          <w:rFonts w:ascii="Times New Roman" w:hAnsi="Times New Roman" w:cs="Times New Roman"/>
+          <w:sz w:val="28"/>
+          <w:szCs w:val="28"/>
           <w:u w:val="single"/>
           <w:lang w:val="en-US"/>
         </w:rPr>
@@ -692,23 +996,21 @@
       <w:r>
         <w:rPr>
           <w:rFonts w:ascii="Times New Roman" w:hAnsi="Times New Roman" w:cs="Times New Roman"/>
-          <w:b/>
-          <w:bCs/>
-          <w:sz w:val="32"/>
-          <w:szCs w:val="32"/>
+          <w:sz w:val="28"/>
+          <w:szCs w:val="28"/>
           <w:u w:val="single"/>
           <w:lang w:val="en-US"/>
         </w:rPr>
-        <w:lastRenderedPageBreak/>
-        <w:t>Appendix1</w:t>
-      </w:r>
-    </w:p>
-    <w:p>
-      <w:pPr>
-        <w:rPr>
-          <w:rFonts w:ascii="Times New Roman" w:hAnsi="Times New Roman" w:cs="Times New Roman"/>
-          <w:sz w:val="24"/>
-          <w:szCs w:val="24"/>
+        <w:t>a.: RMSE in the full sample</w:t>
+      </w:r>
+    </w:p>
+    <w:p>
+      <w:pPr>
+        <w:rPr>
+          <w:rFonts w:ascii="Times New Roman" w:hAnsi="Times New Roman" w:cs="Times New Roman"/>
+          <w:sz w:val="28"/>
+          <w:szCs w:val="28"/>
+          <w:u w:val="single"/>
           <w:lang w:val="en-US"/>
         </w:rPr>
       </w:pPr>
@@ -717,10 +1019,10 @@
           <w:noProof/>
         </w:rPr>
         <w:drawing>
-          <wp:inline distT="0" distB="0" distL="0" distR="0" wp14:anchorId="7EAD2A15" wp14:editId="65306105">
-            <wp:extent cx="5760720" cy="6871970"/>
-            <wp:effectExtent l="0" t="0" r="0" b="5080"/>
-            <wp:docPr id="2003286887" name="Kép 1" descr="A képen szöveg, képernyőkép, menü látható&#10;&#10;Automatikusan generált leírás"/>
+          <wp:inline distT="0" distB="0" distL="0" distR="0" wp14:anchorId="14134F1A" wp14:editId="43CE5789">
+            <wp:extent cx="2114550" cy="800100"/>
+            <wp:effectExtent l="0" t="0" r="0" b="0"/>
+            <wp:docPr id="1823789778" name="Kép 1" descr="A képen szöveg, Betűtípus, tipográfia látható&#10;&#10;Automatikusan generált leírás"/>
             <wp:cNvGraphicFramePr>
               <a:graphicFrameLocks xmlns:a="http://schemas.openxmlformats.org/drawingml/2006/main" noChangeAspect="1"/>
             </wp:cNvGraphicFramePr>
@@ -728,7 +1030,7 @@
               <a:graphicData uri="http://schemas.openxmlformats.org/drawingml/2006/picture">
                 <pic:pic xmlns:pic="http://schemas.openxmlformats.org/drawingml/2006/picture">
                   <pic:nvPicPr>
-                    <pic:cNvPr id="2003286887" name="Kép 1" descr="A képen szöveg, képernyőkép, menü látható&#10;&#10;Automatikusan generált leírás"/>
+                    <pic:cNvPr id="1823789778" name="Kép 1" descr="A képen szöveg, Betűtípus, tipográfia látható&#10;&#10;Automatikusan generált leírás"/>
                     <pic:cNvPicPr/>
                   </pic:nvPicPr>
                   <pic:blipFill>
@@ -740,7 +1042,7 @@
                   <pic:spPr>
                     <a:xfrm>
                       <a:off x="0" y="0"/>
-                      <a:ext cx="5760720" cy="6871970"/>
+                      <a:ext cx="2114550" cy="800100"/>
                     </a:xfrm>
                     <a:prstGeom prst="rect">
                       <a:avLst/>
@@ -752,6 +1054,189 @@
           </wp:inline>
         </w:drawing>
       </w:r>
+    </w:p>
+    <w:p>
+      <w:pPr>
+        <w:rPr>
+          <w:rFonts w:ascii="Times New Roman" w:hAnsi="Times New Roman" w:cs="Times New Roman"/>
+          <w:sz w:val="28"/>
+          <w:szCs w:val="28"/>
+          <w:u w:val="single"/>
+          <w:lang w:val="en-US"/>
+        </w:rPr>
+      </w:pPr>
+      <w:r>
+        <w:rPr>
+          <w:rFonts w:ascii="Times New Roman" w:hAnsi="Times New Roman" w:cs="Times New Roman"/>
+          <w:sz w:val="28"/>
+          <w:szCs w:val="28"/>
+          <w:u w:val="single"/>
+          <w:lang w:val="en-US"/>
+        </w:rPr>
+        <w:t>b.: cross-validated RMSE</w:t>
+      </w:r>
+    </w:p>
+    <w:p>
+      <w:pPr>
+        <w:rPr>
+          <w:rFonts w:ascii="Times New Roman" w:hAnsi="Times New Roman" w:cs="Times New Roman"/>
+          <w:sz w:val="28"/>
+          <w:szCs w:val="28"/>
+          <w:u w:val="single"/>
+          <w:lang w:val="en-US"/>
+        </w:rPr>
+      </w:pPr>
+      <w:r>
+        <w:rPr>
+          <w:noProof/>
+        </w:rPr>
+        <w:drawing>
+          <wp:inline distT="0" distB="0" distL="0" distR="0" wp14:anchorId="0502F3AE" wp14:editId="5D4B1986">
+            <wp:extent cx="3743325" cy="1647825"/>
+            <wp:effectExtent l="0" t="0" r="9525" b="9525"/>
+            <wp:docPr id="1683748936" name="Kép 1" descr="A képen szöveg, képernyőkép, Betűtípus, szám látható&#10;&#10;Automatikusan generált leírás"/>
+            <wp:cNvGraphicFramePr>
+              <a:graphicFrameLocks xmlns:a="http://schemas.openxmlformats.org/drawingml/2006/main" noChangeAspect="1"/>
+            </wp:cNvGraphicFramePr>
+            <a:graphic xmlns:a="http://schemas.openxmlformats.org/drawingml/2006/main">
+              <a:graphicData uri="http://schemas.openxmlformats.org/drawingml/2006/picture">
+                <pic:pic xmlns:pic="http://schemas.openxmlformats.org/drawingml/2006/picture">
+                  <pic:nvPicPr>
+                    <pic:cNvPr id="1683748936" name="Kép 1" descr="A képen szöveg, képernyőkép, Betűtípus, szám látható&#10;&#10;Automatikusan generált leírás"/>
+                    <pic:cNvPicPr/>
+                  </pic:nvPicPr>
+                  <pic:blipFill>
+                    <a:blip r:embed="rId6"/>
+                    <a:stretch>
+                      <a:fillRect/>
+                    </a:stretch>
+                  </pic:blipFill>
+                  <pic:spPr>
+                    <a:xfrm>
+                      <a:off x="0" y="0"/>
+                      <a:ext cx="3743325" cy="1647825"/>
+                    </a:xfrm>
+                    <a:prstGeom prst="rect">
+                      <a:avLst/>
+                    </a:prstGeom>
+                  </pic:spPr>
+                </pic:pic>
+              </a:graphicData>
+            </a:graphic>
+          </wp:inline>
+        </w:drawing>
+      </w:r>
+    </w:p>
+    <w:p>
+      <w:pPr>
+        <w:rPr>
+          <w:rFonts w:ascii="Times New Roman" w:hAnsi="Times New Roman" w:cs="Times New Roman"/>
+          <w:sz w:val="28"/>
+          <w:szCs w:val="28"/>
+          <w:u w:val="single"/>
+          <w:lang w:val="en-US"/>
+        </w:rPr>
+      </w:pPr>
+      <w:r>
+        <w:rPr>
+          <w:rFonts w:ascii="Times New Roman" w:hAnsi="Times New Roman" w:cs="Times New Roman"/>
+          <w:sz w:val="28"/>
+          <w:szCs w:val="28"/>
+          <w:u w:val="single"/>
+          <w:lang w:val="en-US"/>
+        </w:rPr>
+        <w:t>c.: BIC in the full sample</w:t>
+      </w:r>
+    </w:p>
+    <w:p>
+      <w:pPr>
+        <w:rPr>
+          <w:rFonts w:ascii="Times New Roman" w:hAnsi="Times New Roman" w:cs="Times New Roman"/>
+          <w:sz w:val="28"/>
+          <w:szCs w:val="28"/>
+          <w:u w:val="single"/>
+          <w:lang w:val="en-US"/>
+        </w:rPr>
+      </w:pPr>
+      <w:r>
+        <w:rPr>
+          <w:noProof/>
+        </w:rPr>
+        <w:drawing>
+          <wp:inline distT="0" distB="0" distL="0" distR="0" wp14:anchorId="03212B78" wp14:editId="5E2DDA07">
+            <wp:extent cx="5760720" cy="241935"/>
+            <wp:effectExtent l="0" t="0" r="0" b="5715"/>
+            <wp:docPr id="1478229091" name="Kép 1"/>
+            <wp:cNvGraphicFramePr>
+              <a:graphicFrameLocks xmlns:a="http://schemas.openxmlformats.org/drawingml/2006/main" noChangeAspect="1"/>
+            </wp:cNvGraphicFramePr>
+            <a:graphic xmlns:a="http://schemas.openxmlformats.org/drawingml/2006/main">
+              <a:graphicData uri="http://schemas.openxmlformats.org/drawingml/2006/picture">
+                <pic:pic xmlns:pic="http://schemas.openxmlformats.org/drawingml/2006/picture">
+                  <pic:nvPicPr>
+                    <pic:cNvPr id="1478229091" name=""/>
+                    <pic:cNvPicPr/>
+                  </pic:nvPicPr>
+                  <pic:blipFill>
+                    <a:blip r:embed="rId7"/>
+                    <a:stretch>
+                      <a:fillRect/>
+                    </a:stretch>
+                  </pic:blipFill>
+                  <pic:spPr>
+                    <a:xfrm>
+                      <a:off x="0" y="0"/>
+                      <a:ext cx="5760720" cy="241935"/>
+                    </a:xfrm>
+                    <a:prstGeom prst="rect">
+                      <a:avLst/>
+                    </a:prstGeom>
+                  </pic:spPr>
+                </pic:pic>
+              </a:graphicData>
+            </a:graphic>
+          </wp:inline>
+        </w:drawing>
+      </w:r>
+    </w:p>
+    <w:p>
+      <w:pPr>
+        <w:rPr>
+          <w:noProof/>
+        </w:rPr>
+      </w:pPr>
+      <w:r>
+        <w:rPr>
+          <w:rFonts w:ascii="Times New Roman" w:hAnsi="Times New Roman" w:cs="Times New Roman"/>
+          <w:sz w:val="24"/>
+          <w:szCs w:val="24"/>
+          <w:lang w:val="en-US"/>
+        </w:rPr>
+        <w:br w:type="column"/>
+      </w:r>
+      <w:r>
+        <w:rPr>
+          <w:rFonts w:ascii="Times New Roman" w:hAnsi="Times New Roman" w:cs="Times New Roman"/>
+          <w:b/>
+          <w:bCs/>
+          <w:sz w:val="32"/>
+          <w:szCs w:val="32"/>
+          <w:u w:val="single"/>
+          <w:lang w:val="en-US"/>
+        </w:rPr>
+        <w:lastRenderedPageBreak/>
+        <w:t>Appendix1</w:t>
+      </w:r>
+    </w:p>
+    <w:p>
+      <w:pPr>
+        <w:rPr>
+          <w:rFonts w:ascii="Times New Roman" w:hAnsi="Times New Roman" w:cs="Times New Roman"/>
+          <w:sz w:val="24"/>
+          <w:szCs w:val="24"/>
+          <w:lang w:val="en-US"/>
+        </w:rPr>
+      </w:pPr>
     </w:p>
     <w:sectPr>
       <w:pgSz w:w="11906" w:h="16838"/>
@@ -766,6 +1251,184 @@
 <file path=word/numbering.xml><?xml version="1.0" encoding="utf-8"?>
 <w:numbering xmlns:wpc="http://schemas.microsoft.com/office/word/2010/wordprocessingCanvas" xmlns:cx="http://schemas.microsoft.com/office/drawing/2014/chartex" xmlns:cx1="http://schemas.microsoft.com/office/drawing/2015/9/8/chartex" xmlns:cx2="http://schemas.microsoft.com/office/drawing/2015/10/21/chartex" xmlns:cx3="http://schemas.microsoft.com/office/drawing/2016/5/9/chartex" xmlns:cx4="http://schemas.microsoft.com/office/drawing/2016/5/10/chartex" xmlns:cx5="http://schemas.microsoft.com/office/drawing/2016/5/11/chartex" xmlns:cx6="http://schemas.microsoft.com/office/drawing/2016/5/12/chartex" xmlns:cx7="http://schemas.microsoft.com/office/drawing/2016/5/13/chartex" xmlns:cx8="http://schemas.microsoft.com/office/drawing/2016/5/14/chartex" xmlns:mc="http://schemas.openxmlformats.org/markup-compatibility/2006" xmlns:aink="http://schemas.microsoft.com/office/drawing/2016/ink" xmlns:am3d="http://schemas.microsoft.com/office/drawing/2017/model3d" xmlns:o="urn:schemas-microsoft-com:office:office" xmlns:oel="http://schemas.microsoft.com/office/2019/extlst" xmlns:r="http://schemas.openxmlformats.org/officeDocument/2006/relationships" xmlns:m="http://schemas.openxmlformats.org/officeDocument/2006/math" xmlns:v="urn:schemas-microsoft-com:vml" xmlns:wp14="http://schemas.microsoft.com/office/word/2010/wordprocessingDrawing" xmlns:wp="http://schemas.openxmlformats.org/drawingml/2006/wordprocessingDrawing" xmlns:w10="urn:schemas-microsoft-com:office:word" xmlns:w="http://schemas.openxmlformats.org/wordprocessingml/2006/main" xmlns:w14="http://schemas.microsoft.com/office/word/2010/wordml" xmlns:w15="http://schemas.microsoft.com/office/word/2012/wordml" xmlns:w16cex="http://schemas.microsoft.com/office/word/2018/wordml/cex" xmlns:w16cid="http://schemas.microsoft.com/office/word/2016/wordml/cid" xmlns:w16="http://schemas.microsoft.com/office/word/2018/wordml" xmlns:w16sdtdh="http://schemas.microsoft.com/office/word/2020/wordml/sdtdatahash" xmlns:w16se="http://schemas.microsoft.com/office/word/2015/wordml/symex" xmlns:wpg="http://schemas.microsoft.com/office/word/2010/wordprocessingGroup" xmlns:wpi="http://schemas.microsoft.com/office/word/2010/wordprocessingInk" xmlns:wne="http://schemas.microsoft.com/office/word/2006/wordml" xmlns:wps="http://schemas.microsoft.com/office/word/2010/wordprocessingShape" mc:Ignorable="w14 w15 w16se w16cid w16 w16cex w16sdtdh wp14">
   <w:abstractNum w:abstractNumId="0" w15:restartNumberingAfterBreak="0">
+    <w:nsid w:val="087820FD"/>
+    <w:multiLevelType w:val="hybridMultilevel"/>
+    <w:tmpl w:val="DFF8D44E"/>
+    <w:lvl w:ilvl="0" w:tplc="040E0017">
+      <w:start w:val="1"/>
+      <w:numFmt w:val="lowerLetter"/>
+      <w:lvlText w:val="%1)"/>
+      <w:lvlJc w:val="left"/>
+      <w:pPr>
+        <w:ind w:left="720" w:hanging="360"/>
+      </w:pPr>
+      <w:rPr>
+        <w:rFonts w:hint="default"/>
+      </w:rPr>
+    </w:lvl>
+    <w:lvl w:ilvl="1" w:tplc="040E0019" w:tentative="1">
+      <w:start w:val="1"/>
+      <w:numFmt w:val="lowerLetter"/>
+      <w:lvlText w:val="%2."/>
+      <w:lvlJc w:val="left"/>
+      <w:pPr>
+        <w:ind w:left="1440" w:hanging="360"/>
+      </w:pPr>
+    </w:lvl>
+    <w:lvl w:ilvl="2" w:tplc="040E001B" w:tentative="1">
+      <w:start w:val="1"/>
+      <w:numFmt w:val="lowerRoman"/>
+      <w:lvlText w:val="%3."/>
+      <w:lvlJc w:val="right"/>
+      <w:pPr>
+        <w:ind w:left="2160" w:hanging="180"/>
+      </w:pPr>
+    </w:lvl>
+    <w:lvl w:ilvl="3" w:tplc="040E000F" w:tentative="1">
+      <w:start w:val="1"/>
+      <w:numFmt w:val="decimal"/>
+      <w:lvlText w:val="%4."/>
+      <w:lvlJc w:val="left"/>
+      <w:pPr>
+        <w:ind w:left="2880" w:hanging="360"/>
+      </w:pPr>
+    </w:lvl>
+    <w:lvl w:ilvl="4" w:tplc="040E0019" w:tentative="1">
+      <w:start w:val="1"/>
+      <w:numFmt w:val="lowerLetter"/>
+      <w:lvlText w:val="%5."/>
+      <w:lvlJc w:val="left"/>
+      <w:pPr>
+        <w:ind w:left="3600" w:hanging="360"/>
+      </w:pPr>
+    </w:lvl>
+    <w:lvl w:ilvl="5" w:tplc="040E001B" w:tentative="1">
+      <w:start w:val="1"/>
+      <w:numFmt w:val="lowerRoman"/>
+      <w:lvlText w:val="%6."/>
+      <w:lvlJc w:val="right"/>
+      <w:pPr>
+        <w:ind w:left="4320" w:hanging="180"/>
+      </w:pPr>
+    </w:lvl>
+    <w:lvl w:ilvl="6" w:tplc="040E000F" w:tentative="1">
+      <w:start w:val="1"/>
+      <w:numFmt w:val="decimal"/>
+      <w:lvlText w:val="%7."/>
+      <w:lvlJc w:val="left"/>
+      <w:pPr>
+        <w:ind w:left="5040" w:hanging="360"/>
+      </w:pPr>
+    </w:lvl>
+    <w:lvl w:ilvl="7" w:tplc="040E0019" w:tentative="1">
+      <w:start w:val="1"/>
+      <w:numFmt w:val="lowerLetter"/>
+      <w:lvlText w:val="%8."/>
+      <w:lvlJc w:val="left"/>
+      <w:pPr>
+        <w:ind w:left="5760" w:hanging="360"/>
+      </w:pPr>
+    </w:lvl>
+    <w:lvl w:ilvl="8" w:tplc="040E001B" w:tentative="1">
+      <w:start w:val="1"/>
+      <w:numFmt w:val="lowerRoman"/>
+      <w:lvlText w:val="%9."/>
+      <w:lvlJc w:val="right"/>
+      <w:pPr>
+        <w:ind w:left="6480" w:hanging="180"/>
+      </w:pPr>
+    </w:lvl>
+  </w:abstractNum>
+  <w:abstractNum w:abstractNumId="1" w15:restartNumberingAfterBreak="0">
+    <w:nsid w:val="0C4679F0"/>
+    <w:multiLevelType w:val="hybridMultilevel"/>
+    <w:tmpl w:val="7946FA48"/>
+    <w:lvl w:ilvl="0" w:tplc="6CF8DC64">
+      <w:start w:val="1"/>
+      <w:numFmt w:val="lowerLetter"/>
+      <w:lvlText w:val="(%1)"/>
+      <w:lvlJc w:val="left"/>
+      <w:pPr>
+        <w:ind w:left="720" w:hanging="360"/>
+      </w:pPr>
+      <w:rPr>
+        <w:rFonts w:hint="default"/>
+      </w:rPr>
+    </w:lvl>
+    <w:lvl w:ilvl="1" w:tplc="040E0019" w:tentative="1">
+      <w:start w:val="1"/>
+      <w:numFmt w:val="lowerLetter"/>
+      <w:lvlText w:val="%2."/>
+      <w:lvlJc w:val="left"/>
+      <w:pPr>
+        <w:ind w:left="1440" w:hanging="360"/>
+      </w:pPr>
+    </w:lvl>
+    <w:lvl w:ilvl="2" w:tplc="040E001B" w:tentative="1">
+      <w:start w:val="1"/>
+      <w:numFmt w:val="lowerRoman"/>
+      <w:lvlText w:val="%3."/>
+      <w:lvlJc w:val="right"/>
+      <w:pPr>
+        <w:ind w:left="2160" w:hanging="180"/>
+      </w:pPr>
+    </w:lvl>
+    <w:lvl w:ilvl="3" w:tplc="040E000F" w:tentative="1">
+      <w:start w:val="1"/>
+      <w:numFmt w:val="decimal"/>
+      <w:lvlText w:val="%4."/>
+      <w:lvlJc w:val="left"/>
+      <w:pPr>
+        <w:ind w:left="2880" w:hanging="360"/>
+      </w:pPr>
+    </w:lvl>
+    <w:lvl w:ilvl="4" w:tplc="040E0019" w:tentative="1">
+      <w:start w:val="1"/>
+      <w:numFmt w:val="lowerLetter"/>
+      <w:lvlText w:val="%5."/>
+      <w:lvlJc w:val="left"/>
+      <w:pPr>
+        <w:ind w:left="3600" w:hanging="360"/>
+      </w:pPr>
+    </w:lvl>
+    <w:lvl w:ilvl="5" w:tplc="040E001B" w:tentative="1">
+      <w:start w:val="1"/>
+      <w:numFmt w:val="lowerRoman"/>
+      <w:lvlText w:val="%6."/>
+      <w:lvlJc w:val="right"/>
+      <w:pPr>
+        <w:ind w:left="4320" w:hanging="180"/>
+      </w:pPr>
+    </w:lvl>
+    <w:lvl w:ilvl="6" w:tplc="040E000F" w:tentative="1">
+      <w:start w:val="1"/>
+      <w:numFmt w:val="decimal"/>
+      <w:lvlText w:val="%7."/>
+      <w:lvlJc w:val="left"/>
+      <w:pPr>
+        <w:ind w:left="5040" w:hanging="360"/>
+      </w:pPr>
+    </w:lvl>
+    <w:lvl w:ilvl="7" w:tplc="040E0019" w:tentative="1">
+      <w:start w:val="1"/>
+      <w:numFmt w:val="lowerLetter"/>
+      <w:lvlText w:val="%8."/>
+      <w:lvlJc w:val="left"/>
+      <w:pPr>
+        <w:ind w:left="5760" w:hanging="360"/>
+      </w:pPr>
+    </w:lvl>
+    <w:lvl w:ilvl="8" w:tplc="040E001B" w:tentative="1">
+      <w:start w:val="1"/>
+      <w:numFmt w:val="lowerRoman"/>
+      <w:lvlText w:val="%9."/>
+      <w:lvlJc w:val="right"/>
+      <w:pPr>
+        <w:ind w:left="6480" w:hanging="180"/>
+      </w:pPr>
+    </w:lvl>
+  </w:abstractNum>
+  <w:abstractNum w:abstractNumId="2" w15:restartNumberingAfterBreak="0">
     <w:nsid w:val="10E561AF"/>
     <w:multiLevelType w:val="hybridMultilevel"/>
     <w:tmpl w:val="A66619AE"/>
@@ -878,7 +1541,182 @@
       </w:rPr>
     </w:lvl>
   </w:abstractNum>
-  <w:abstractNum w:abstractNumId="1" w15:restartNumberingAfterBreak="0">
+  <w:abstractNum w:abstractNumId="3" w15:restartNumberingAfterBreak="0">
+    <w:nsid w:val="1A363F74"/>
+    <w:multiLevelType w:val="hybridMultilevel"/>
+    <w:tmpl w:val="2D34A7DA"/>
+    <w:lvl w:ilvl="0" w:tplc="040E0017">
+      <w:start w:val="1"/>
+      <w:numFmt w:val="lowerLetter"/>
+      <w:lvlText w:val="%1)"/>
+      <w:lvlJc w:val="left"/>
+      <w:pPr>
+        <w:ind w:left="720" w:hanging="360"/>
+      </w:pPr>
+    </w:lvl>
+    <w:lvl w:ilvl="1" w:tplc="040E0019" w:tentative="1">
+      <w:start w:val="1"/>
+      <w:numFmt w:val="lowerLetter"/>
+      <w:lvlText w:val="%2."/>
+      <w:lvlJc w:val="left"/>
+      <w:pPr>
+        <w:ind w:left="1440" w:hanging="360"/>
+      </w:pPr>
+    </w:lvl>
+    <w:lvl w:ilvl="2" w:tplc="040E001B" w:tentative="1">
+      <w:start w:val="1"/>
+      <w:numFmt w:val="lowerRoman"/>
+      <w:lvlText w:val="%3."/>
+      <w:lvlJc w:val="right"/>
+      <w:pPr>
+        <w:ind w:left="2160" w:hanging="180"/>
+      </w:pPr>
+    </w:lvl>
+    <w:lvl w:ilvl="3" w:tplc="040E000F" w:tentative="1">
+      <w:start w:val="1"/>
+      <w:numFmt w:val="decimal"/>
+      <w:lvlText w:val="%4."/>
+      <w:lvlJc w:val="left"/>
+      <w:pPr>
+        <w:ind w:left="2880" w:hanging="360"/>
+      </w:pPr>
+    </w:lvl>
+    <w:lvl w:ilvl="4" w:tplc="040E0019" w:tentative="1">
+      <w:start w:val="1"/>
+      <w:numFmt w:val="lowerLetter"/>
+      <w:lvlText w:val="%5."/>
+      <w:lvlJc w:val="left"/>
+      <w:pPr>
+        <w:ind w:left="3600" w:hanging="360"/>
+      </w:pPr>
+    </w:lvl>
+    <w:lvl w:ilvl="5" w:tplc="040E001B" w:tentative="1">
+      <w:start w:val="1"/>
+      <w:numFmt w:val="lowerRoman"/>
+      <w:lvlText w:val="%6."/>
+      <w:lvlJc w:val="right"/>
+      <w:pPr>
+        <w:ind w:left="4320" w:hanging="180"/>
+      </w:pPr>
+    </w:lvl>
+    <w:lvl w:ilvl="6" w:tplc="040E000F" w:tentative="1">
+      <w:start w:val="1"/>
+      <w:numFmt w:val="decimal"/>
+      <w:lvlText w:val="%7."/>
+      <w:lvlJc w:val="left"/>
+      <w:pPr>
+        <w:ind w:left="5040" w:hanging="360"/>
+      </w:pPr>
+    </w:lvl>
+    <w:lvl w:ilvl="7" w:tplc="040E0019" w:tentative="1">
+      <w:start w:val="1"/>
+      <w:numFmt w:val="lowerLetter"/>
+      <w:lvlText w:val="%8."/>
+      <w:lvlJc w:val="left"/>
+      <w:pPr>
+        <w:ind w:left="5760" w:hanging="360"/>
+      </w:pPr>
+    </w:lvl>
+    <w:lvl w:ilvl="8" w:tplc="040E001B" w:tentative="1">
+      <w:start w:val="1"/>
+      <w:numFmt w:val="lowerRoman"/>
+      <w:lvlText w:val="%9."/>
+      <w:lvlJc w:val="right"/>
+      <w:pPr>
+        <w:ind w:left="6480" w:hanging="180"/>
+      </w:pPr>
+    </w:lvl>
+  </w:abstractNum>
+  <w:abstractNum w:abstractNumId="4" w15:restartNumberingAfterBreak="0">
+    <w:nsid w:val="28CD7F30"/>
+    <w:multiLevelType w:val="hybridMultilevel"/>
+    <w:tmpl w:val="9306D144"/>
+    <w:lvl w:ilvl="0" w:tplc="040E0017">
+      <w:start w:val="1"/>
+      <w:numFmt w:val="lowerLetter"/>
+      <w:lvlText w:val="%1)"/>
+      <w:lvlJc w:val="left"/>
+      <w:pPr>
+        <w:ind w:left="720" w:hanging="360"/>
+      </w:pPr>
+      <w:rPr>
+        <w:rFonts w:hint="default"/>
+      </w:rPr>
+    </w:lvl>
+    <w:lvl w:ilvl="1" w:tplc="040E0019" w:tentative="1">
+      <w:start w:val="1"/>
+      <w:numFmt w:val="lowerLetter"/>
+      <w:lvlText w:val="%2."/>
+      <w:lvlJc w:val="left"/>
+      <w:pPr>
+        <w:ind w:left="1440" w:hanging="360"/>
+      </w:pPr>
+    </w:lvl>
+    <w:lvl w:ilvl="2" w:tplc="040E001B" w:tentative="1">
+      <w:start w:val="1"/>
+      <w:numFmt w:val="lowerRoman"/>
+      <w:lvlText w:val="%3."/>
+      <w:lvlJc w:val="right"/>
+      <w:pPr>
+        <w:ind w:left="2160" w:hanging="180"/>
+      </w:pPr>
+    </w:lvl>
+    <w:lvl w:ilvl="3" w:tplc="040E000F" w:tentative="1">
+      <w:start w:val="1"/>
+      <w:numFmt w:val="decimal"/>
+      <w:lvlText w:val="%4."/>
+      <w:lvlJc w:val="left"/>
+      <w:pPr>
+        <w:ind w:left="2880" w:hanging="360"/>
+      </w:pPr>
+    </w:lvl>
+    <w:lvl w:ilvl="4" w:tplc="040E0019" w:tentative="1">
+      <w:start w:val="1"/>
+      <w:numFmt w:val="lowerLetter"/>
+      <w:lvlText w:val="%5."/>
+      <w:lvlJc w:val="left"/>
+      <w:pPr>
+        <w:ind w:left="3600" w:hanging="360"/>
+      </w:pPr>
+    </w:lvl>
+    <w:lvl w:ilvl="5" w:tplc="040E001B" w:tentative="1">
+      <w:start w:val="1"/>
+      <w:numFmt w:val="lowerRoman"/>
+      <w:lvlText w:val="%6."/>
+      <w:lvlJc w:val="right"/>
+      <w:pPr>
+        <w:ind w:left="4320" w:hanging="180"/>
+      </w:pPr>
+    </w:lvl>
+    <w:lvl w:ilvl="6" w:tplc="040E000F" w:tentative="1">
+      <w:start w:val="1"/>
+      <w:numFmt w:val="decimal"/>
+      <w:lvlText w:val="%7."/>
+      <w:lvlJc w:val="left"/>
+      <w:pPr>
+        <w:ind w:left="5040" w:hanging="360"/>
+      </w:pPr>
+    </w:lvl>
+    <w:lvl w:ilvl="7" w:tplc="040E0019" w:tentative="1">
+      <w:start w:val="1"/>
+      <w:numFmt w:val="lowerLetter"/>
+      <w:lvlText w:val="%8."/>
+      <w:lvlJc w:val="left"/>
+      <w:pPr>
+        <w:ind w:left="5760" w:hanging="360"/>
+      </w:pPr>
+    </w:lvl>
+    <w:lvl w:ilvl="8" w:tplc="040E001B" w:tentative="1">
+      <w:start w:val="1"/>
+      <w:numFmt w:val="lowerRoman"/>
+      <w:lvlText w:val="%9."/>
+      <w:lvlJc w:val="right"/>
+      <w:pPr>
+        <w:ind w:left="6480" w:hanging="180"/>
+      </w:pPr>
+    </w:lvl>
+  </w:abstractNum>
+  <w:abstractNum w:abstractNumId="5" w15:restartNumberingAfterBreak="0">
     <w:nsid w:val="2E7745BE"/>
     <w:multiLevelType w:val="hybridMultilevel"/>
     <w:tmpl w:val="778A530C"/>
@@ -992,10 +1830,22 @@
     </w:lvl>
   </w:abstractNum>
   <w:num w:numId="1" w16cid:durableId="423767250">
+    <w:abstractNumId w:val="5"/>
+  </w:num>
+  <w:num w:numId="2" w16cid:durableId="629438415">
+    <w:abstractNumId w:val="2"/>
+  </w:num>
+  <w:num w:numId="3" w16cid:durableId="687029502">
+    <w:abstractNumId w:val="3"/>
+  </w:num>
+  <w:num w:numId="4" w16cid:durableId="986518416">
     <w:abstractNumId w:val="1"/>
   </w:num>
-  <w:num w:numId="2" w16cid:durableId="629438415">
+  <w:num w:numId="5" w16cid:durableId="178743772">
     <w:abstractNumId w:val="0"/>
+  </w:num>
+  <w:num w:numId="6" w16cid:durableId="1003357689">
+    <w:abstractNumId w:val="4"/>
   </w:num>
 </w:numbering>
 </file>

</xml_diff>

<commit_message>
Finished comparison and model choosing
</commit_message>
<xml_diff>
--- a/Assignment-1.docx
+++ b/Assignment-1.docx
@@ -940,7 +940,61 @@
           <w:szCs w:val="24"/>
           <w:lang w:val="en-US"/>
         </w:rPr>
-        <w:t xml:space="preserve"> the root of the numerator of the R-squared. for our models, we want this value to be as low as possible. A low RMSE means a good performance of the model. If the model has too few predictors in it, the RMSE will be large. Adding more variables will lower the value of the RMSE, but after a point, the amount of these variables will be too much and the value of the RMSE will start rise, thus we want to find a model in the middle. The model with few predictors is underfitted, it is unable to capture the relationship between the input and output variables accurately, while the model with too many predictors is overfitted, as the model can only capture very accurately the initial training data, but not the possible new data, which is the model should be made for.</w:t>
+        <w:t xml:space="preserve"> the root of the numerator of the R-squared. for our models, we want this value to be as low as possible</w:t>
+      </w:r>
+      <w:r>
+        <w:rPr>
+          <w:rFonts w:ascii="Times New Roman" w:hAnsi="Times New Roman" w:cs="Times New Roman"/>
+          <w:sz w:val="24"/>
+          <w:szCs w:val="24"/>
+          <w:lang w:val="en-US"/>
+        </w:rPr>
+        <w:t>, but not too low for the live data</w:t>
+      </w:r>
+      <w:r>
+        <w:rPr>
+          <w:rFonts w:ascii="Times New Roman" w:hAnsi="Times New Roman" w:cs="Times New Roman"/>
+          <w:sz w:val="24"/>
+          <w:szCs w:val="24"/>
+          <w:lang w:val="en-US"/>
+        </w:rPr>
+        <w:t>. A low RMSE means a good performance of the model. If the model has too few predictors in it, the RMSE will be large. Adding more variables will lower the value of the RMSE, but after a point, the amount of these variables will be too much and the value of the RMSE will start rise</w:t>
+      </w:r>
+      <w:r>
+        <w:rPr>
+          <w:rFonts w:ascii="Times New Roman" w:hAnsi="Times New Roman" w:cs="Times New Roman"/>
+          <w:sz w:val="24"/>
+          <w:szCs w:val="24"/>
+          <w:lang w:val="en-US"/>
+        </w:rPr>
+        <w:t xml:space="preserve"> in the live data</w:t>
+      </w:r>
+      <w:r>
+        <w:rPr>
+          <w:rFonts w:ascii="Times New Roman" w:hAnsi="Times New Roman" w:cs="Times New Roman"/>
+          <w:sz w:val="24"/>
+          <w:szCs w:val="24"/>
+          <w:lang w:val="en-US"/>
+        </w:rPr>
+        <w:t>, thus we want to find a model in the middle. The model with few predictors is underfitted, it is unable to capture the relationship between the input and output variables accurately, while the model with too many predictors is overfitted, as the model can only capture very accurately the initial training data, but not the possible new</w:t>
+      </w:r>
+      <w:r>
+        <w:rPr>
+          <w:rFonts w:ascii="Times New Roman" w:hAnsi="Times New Roman" w:cs="Times New Roman"/>
+          <w:sz w:val="24"/>
+          <w:szCs w:val="24"/>
+          <w:lang w:val="en-US"/>
+        </w:rPr>
+        <w:t>, live</w:t>
+      </w:r>
+      <w:r>
+        <w:rPr>
+          <w:rFonts w:ascii="Times New Roman" w:hAnsi="Times New Roman" w:cs="Times New Roman"/>
+          <w:sz w:val="24"/>
+          <w:szCs w:val="24"/>
+          <w:lang w:val="en-US"/>
+        </w:rPr>
+        <w:t xml:space="preserve"> data, which is the model should be made for.</w:t>
       </w:r>
     </w:p>
     <w:p>
@@ -981,6 +1035,15 @@
           <w:lang w:val="en-US"/>
         </w:rPr>
         <w:t>The BIC, or the Bayesian Information Criterion, also helps for the model selection. Just like at RMSE, a lower BIC value means a better model. It is mostly used for a finite set of models, as four models will be compared, using BIC should help the selection, as it can be calculated relatively very easily.</w:t>
+      </w:r>
+      <w:r>
+        <w:rPr>
+          <w:rFonts w:ascii="Times New Roman" w:hAnsi="Times New Roman" w:cs="Times New Roman"/>
+          <w:sz w:val="24"/>
+          <w:szCs w:val="24"/>
+          <w:lang w:val="en-US"/>
+        </w:rPr>
+        <w:t xml:space="preserve"> BIC also includes a penalty term for more variables in the model, thus it helps more to properly select the model and avert to select one, which would be overfitted for the live data.</w:t>
       </w:r>
     </w:p>
     <w:p>
@@ -1019,10 +1082,10 @@
           <w:noProof/>
         </w:rPr>
         <w:drawing>
-          <wp:inline distT="0" distB="0" distL="0" distR="0" wp14:anchorId="14134F1A" wp14:editId="43CE5789">
+          <wp:inline distT="0" distB="0" distL="0" distR="0" wp14:anchorId="2DD252C9" wp14:editId="78BEA915">
             <wp:extent cx="2114550" cy="800100"/>
             <wp:effectExtent l="0" t="0" r="0" b="0"/>
-            <wp:docPr id="1823789778" name="Kép 1" descr="A képen szöveg, Betűtípus, tipográfia látható&#10;&#10;Automatikusan generált leírás"/>
+            <wp:docPr id="842696419" name="Kép 1" descr="A képen szöveg, Betűtípus, képernyőkép, tipográfia látható&#10;&#10;Automatikusan generált leírás"/>
             <wp:cNvGraphicFramePr>
               <a:graphicFrameLocks xmlns:a="http://schemas.openxmlformats.org/drawingml/2006/main" noChangeAspect="1"/>
             </wp:cNvGraphicFramePr>
@@ -1030,7 +1093,7 @@
               <a:graphicData uri="http://schemas.openxmlformats.org/drawingml/2006/picture">
                 <pic:pic xmlns:pic="http://schemas.openxmlformats.org/drawingml/2006/picture">
                   <pic:nvPicPr>
-                    <pic:cNvPr id="1823789778" name="Kép 1" descr="A képen szöveg, Betűtípus, tipográfia látható&#10;&#10;Automatikusan generált leírás"/>
+                    <pic:cNvPr id="842696419" name="Kép 1" descr="A képen szöveg, Betűtípus, képernyőkép, tipográfia látható&#10;&#10;Automatikusan generált leírás"/>
                     <pic:cNvPicPr/>
                   </pic:nvPicPr>
                   <pic:blipFill>
@@ -1057,6 +1120,35 @@
     </w:p>
     <w:p>
       <w:pPr>
+        <w:jc w:val="both"/>
+        <w:rPr>
+          <w:rFonts w:ascii="Times New Roman" w:hAnsi="Times New Roman" w:cs="Times New Roman"/>
+          <w:sz w:val="24"/>
+          <w:szCs w:val="24"/>
+          <w:lang w:val="en-US"/>
+        </w:rPr>
+      </w:pPr>
+      <w:r>
+        <w:rPr>
+          <w:rFonts w:ascii="Times New Roman" w:hAnsi="Times New Roman" w:cs="Times New Roman"/>
+          <w:sz w:val="24"/>
+          <w:szCs w:val="24"/>
+          <w:lang w:val="en-US"/>
+        </w:rPr>
+        <w:t xml:space="preserve">From the RMSE values in the full sample, we can see, that the first model’s value is the highest amongst the four and </w:t>
+      </w:r>
+      <w:r>
+        <w:rPr>
+          <w:rFonts w:ascii="Times New Roman" w:hAnsi="Times New Roman" w:cs="Times New Roman"/>
+          <w:sz w:val="24"/>
+          <w:szCs w:val="24"/>
+          <w:lang w:val="en-US"/>
+        </w:rPr>
+        <w:t>the fourth model has the lowest, which shouldn’t be surprising, as using only the original data, more complex models will output a lower RMSE value.</w:t>
+      </w:r>
+    </w:p>
+    <w:p>
+      <w:pPr>
         <w:rPr>
           <w:rFonts w:ascii="Times New Roman" w:hAnsi="Times New Roman" w:cs="Times New Roman"/>
           <w:sz w:val="28"/>
@@ -1073,11 +1165,9 @@
           <w:u w:val="single"/>
           <w:lang w:val="en-US"/>
         </w:rPr>
-        <w:t>b.: cross-validated RMSE</w:t>
-      </w:r>
-    </w:p>
-    <w:p>
-      <w:pPr>
+        <w:t>b.: cross</w:t>
+      </w:r>
+      <w:r>
         <w:rPr>
           <w:rFonts w:ascii="Times New Roman" w:hAnsi="Times New Roman" w:cs="Times New Roman"/>
           <w:sz w:val="28"/>
@@ -1085,16 +1175,38 @@
           <w:u w:val="single"/>
           <w:lang w:val="en-US"/>
         </w:rPr>
+        <w:t xml:space="preserve"> </w:t>
+      </w:r>
+      <w:r>
+        <w:rPr>
+          <w:rFonts w:ascii="Times New Roman" w:hAnsi="Times New Roman" w:cs="Times New Roman"/>
+          <w:sz w:val="28"/>
+          <w:szCs w:val="28"/>
+          <w:u w:val="single"/>
+          <w:lang w:val="en-US"/>
+        </w:rPr>
+        <w:t>validated RMSE</w:t>
+      </w:r>
+    </w:p>
+    <w:p>
+      <w:pPr>
+        <w:rPr>
+          <w:rFonts w:ascii="Times New Roman" w:hAnsi="Times New Roman" w:cs="Times New Roman"/>
+          <w:sz w:val="28"/>
+          <w:szCs w:val="28"/>
+          <w:u w:val="single"/>
+          <w:lang w:val="en-US"/>
+        </w:rPr>
       </w:pPr>
       <w:r>
         <w:rPr>
           <w:noProof/>
         </w:rPr>
         <w:drawing>
-          <wp:inline distT="0" distB="0" distL="0" distR="0" wp14:anchorId="0502F3AE" wp14:editId="5D4B1986">
-            <wp:extent cx="3743325" cy="1647825"/>
+          <wp:inline distT="0" distB="0" distL="0" distR="0" wp14:anchorId="36178D99" wp14:editId="40A009A3">
+            <wp:extent cx="3686175" cy="1666875"/>
             <wp:effectExtent l="0" t="0" r="9525" b="9525"/>
-            <wp:docPr id="1683748936" name="Kép 1" descr="A képen szöveg, képernyőkép, Betűtípus, szám látható&#10;&#10;Automatikusan generált leírás"/>
+            <wp:docPr id="1461243060" name="Kép 1" descr="A képen szöveg, képernyőkép, Betűtípus, szám látható&#10;&#10;Automatikusan generált leírás"/>
             <wp:cNvGraphicFramePr>
               <a:graphicFrameLocks xmlns:a="http://schemas.openxmlformats.org/drawingml/2006/main" noChangeAspect="1"/>
             </wp:cNvGraphicFramePr>
@@ -1102,7 +1214,7 @@
               <a:graphicData uri="http://schemas.openxmlformats.org/drawingml/2006/picture">
                 <pic:pic xmlns:pic="http://schemas.openxmlformats.org/drawingml/2006/picture">
                   <pic:nvPicPr>
-                    <pic:cNvPr id="1683748936" name="Kép 1" descr="A képen szöveg, képernyőkép, Betűtípus, szám látható&#10;&#10;Automatikusan generált leírás"/>
+                    <pic:cNvPr id="1461243060" name="Kép 1" descr="A képen szöveg, képernyőkép, Betűtípus, szám látható&#10;&#10;Automatikusan generált leírás"/>
                     <pic:cNvPicPr/>
                   </pic:nvPicPr>
                   <pic:blipFill>
@@ -1114,7 +1226,7 @@
                   <pic:spPr>
                     <a:xfrm>
                       <a:off x="0" y="0"/>
-                      <a:ext cx="3743325" cy="1647825"/>
+                      <a:ext cx="3686175" cy="1666875"/>
                     </a:xfrm>
                     <a:prstGeom prst="rect">
                       <a:avLst/>
@@ -1129,6 +1241,46 @@
     </w:p>
     <w:p>
       <w:pPr>
+        <w:jc w:val="both"/>
+        <w:rPr>
+          <w:rFonts w:ascii="Times New Roman" w:hAnsi="Times New Roman" w:cs="Times New Roman"/>
+          <w:sz w:val="24"/>
+          <w:szCs w:val="24"/>
+          <w:lang w:val="en-US"/>
+        </w:rPr>
+      </w:pPr>
+      <w:r>
+        <w:rPr>
+          <w:rFonts w:ascii="Times New Roman" w:hAnsi="Times New Roman" w:cs="Times New Roman"/>
+          <w:sz w:val="24"/>
+          <w:szCs w:val="24"/>
+          <w:lang w:val="en-US"/>
+        </w:rPr>
+        <w:t xml:space="preserve">For the cross validation, on average the first model bares the highest </w:t>
+      </w:r>
+      <w:proofErr w:type="gramStart"/>
+      <w:r>
+        <w:rPr>
+          <w:rFonts w:ascii="Times New Roman" w:hAnsi="Times New Roman" w:cs="Times New Roman"/>
+          <w:sz w:val="24"/>
+          <w:szCs w:val="24"/>
+          <w:lang w:val="en-US"/>
+        </w:rPr>
+        <w:t>RMSE</w:t>
+      </w:r>
+      <w:proofErr w:type="gramEnd"/>
+      <w:r>
+        <w:rPr>
+          <w:rFonts w:ascii="Times New Roman" w:hAnsi="Times New Roman" w:cs="Times New Roman"/>
+          <w:sz w:val="24"/>
+          <w:szCs w:val="24"/>
+          <w:lang w:val="en-US"/>
+        </w:rPr>
+        <w:t xml:space="preserve"> and the fourth model has the lowest, just like in the full sample.</w:t>
+      </w:r>
+    </w:p>
+    <w:p>
+      <w:pPr>
         <w:rPr>
           <w:rFonts w:ascii="Times New Roman" w:hAnsi="Times New Roman" w:cs="Times New Roman"/>
           <w:sz w:val="28"/>
@@ -1145,11 +1297,9 @@
           <w:u w:val="single"/>
           <w:lang w:val="en-US"/>
         </w:rPr>
-        <w:t>c.: BIC in the full sample</w:t>
-      </w:r>
-    </w:p>
-    <w:p>
-      <w:pPr>
+        <w:br w:type="column"/>
+      </w:r>
+      <w:r>
         <w:rPr>
           <w:rFonts w:ascii="Times New Roman" w:hAnsi="Times New Roman" w:cs="Times New Roman"/>
           <w:sz w:val="28"/>
@@ -1157,16 +1307,29 @@
           <w:u w:val="single"/>
           <w:lang w:val="en-US"/>
         </w:rPr>
+        <w:lastRenderedPageBreak/>
+        <w:t>c.: BIC in the full sample</w:t>
+      </w:r>
+    </w:p>
+    <w:p>
+      <w:pPr>
+        <w:rPr>
+          <w:rFonts w:ascii="Times New Roman" w:hAnsi="Times New Roman" w:cs="Times New Roman"/>
+          <w:sz w:val="28"/>
+          <w:szCs w:val="28"/>
+          <w:u w:val="single"/>
+          <w:lang w:val="en-US"/>
+        </w:rPr>
       </w:pPr>
       <w:r>
         <w:rPr>
           <w:noProof/>
         </w:rPr>
         <w:drawing>
-          <wp:inline distT="0" distB="0" distL="0" distR="0" wp14:anchorId="03212B78" wp14:editId="5E2DDA07">
-            <wp:extent cx="5760720" cy="241935"/>
-            <wp:effectExtent l="0" t="0" r="0" b="5715"/>
-            <wp:docPr id="1478229091" name="Kép 1"/>
+          <wp:inline distT="0" distB="0" distL="0" distR="0" wp14:anchorId="0071B928" wp14:editId="76427FD3">
+            <wp:extent cx="5760720" cy="230505"/>
+            <wp:effectExtent l="0" t="0" r="0" b="0"/>
+            <wp:docPr id="146512019" name="Kép 1"/>
             <wp:cNvGraphicFramePr>
               <a:graphicFrameLocks xmlns:a="http://schemas.openxmlformats.org/drawingml/2006/main" noChangeAspect="1"/>
             </wp:cNvGraphicFramePr>
@@ -1174,7 +1337,7 @@
               <a:graphicData uri="http://schemas.openxmlformats.org/drawingml/2006/picture">
                 <pic:pic xmlns:pic="http://schemas.openxmlformats.org/drawingml/2006/picture">
                   <pic:nvPicPr>
-                    <pic:cNvPr id="1478229091" name=""/>
+                    <pic:cNvPr id="146512019" name=""/>
                     <pic:cNvPicPr/>
                   </pic:nvPicPr>
                   <pic:blipFill>
@@ -1186,7 +1349,7 @@
                   <pic:spPr>
                     <a:xfrm>
                       <a:off x="0" y="0"/>
-                      <a:ext cx="5760720" cy="241935"/>
+                      <a:ext cx="5760720" cy="230505"/>
                     </a:xfrm>
                     <a:prstGeom prst="rect">
                       <a:avLst/>
@@ -1201,20 +1364,97 @@
     </w:p>
     <w:p>
       <w:pPr>
-        <w:rPr>
-          <w:noProof/>
-        </w:rPr>
-      </w:pPr>
-      <w:r>
-        <w:rPr>
-          <w:rFonts w:ascii="Times New Roman" w:hAnsi="Times New Roman" w:cs="Times New Roman"/>
-          <w:sz w:val="24"/>
-          <w:szCs w:val="24"/>
-          <w:lang w:val="en-US"/>
-        </w:rPr>
-        <w:br w:type="column"/>
-      </w:r>
-      <w:r>
+        <w:jc w:val="both"/>
+        <w:rPr>
+          <w:rFonts w:ascii="Times New Roman" w:hAnsi="Times New Roman" w:cs="Times New Roman"/>
+          <w:sz w:val="24"/>
+          <w:szCs w:val="24"/>
+          <w:lang w:val="en-US"/>
+        </w:rPr>
+      </w:pPr>
+      <w:r>
+        <w:rPr>
+          <w:rFonts w:ascii="Times New Roman" w:hAnsi="Times New Roman" w:cs="Times New Roman"/>
+          <w:sz w:val="24"/>
+          <w:szCs w:val="24"/>
+          <w:lang w:val="en-US"/>
+        </w:rPr>
+        <w:t>From left to right, model one trough four’s BIC values can be seen. Contrary to RMSE, model two bares the lowest value amongst every model. As model three and four</w:t>
+      </w:r>
+      <w:r>
+        <w:rPr>
+          <w:rFonts w:ascii="Times New Roman" w:hAnsi="Times New Roman" w:cs="Times New Roman"/>
+          <w:sz w:val="24"/>
+          <w:szCs w:val="24"/>
+          <w:lang w:val="en-US"/>
+        </w:rPr>
+        <w:t xml:space="preserve"> has much more variables, the penalty term from BIC is also bigger, thus the reason for a higher value, while model one does not have enough predictors to be able to predict the data accurately.</w:t>
+      </w:r>
+    </w:p>
+    <w:p>
+      <w:pPr>
+        <w:rPr>
+          <w:rFonts w:ascii="Times New Roman" w:hAnsi="Times New Roman" w:cs="Times New Roman"/>
+          <w:b/>
+          <w:bCs/>
+          <w:sz w:val="32"/>
+          <w:szCs w:val="32"/>
+          <w:lang w:val="en-US"/>
+        </w:rPr>
+      </w:pPr>
+      <w:r>
+        <w:rPr>
+          <w:rFonts w:ascii="Times New Roman" w:hAnsi="Times New Roman" w:cs="Times New Roman"/>
+          <w:b/>
+          <w:bCs/>
+          <w:sz w:val="32"/>
+          <w:szCs w:val="32"/>
+          <w:lang w:val="en-US"/>
+        </w:rPr>
+        <w:t>Choosing the Model</w:t>
+      </w:r>
+    </w:p>
+    <w:p>
+      <w:pPr>
+        <w:rPr>
+          <w:rFonts w:ascii="Times New Roman" w:hAnsi="Times New Roman" w:cs="Times New Roman"/>
+          <w:sz w:val="24"/>
+          <w:szCs w:val="24"/>
+          <w:lang w:val="en-US"/>
+        </w:rPr>
+      </w:pPr>
+      <w:r>
+        <w:rPr>
+          <w:rFonts w:ascii="Times New Roman" w:hAnsi="Times New Roman" w:cs="Times New Roman"/>
+          <w:sz w:val="24"/>
+          <w:szCs w:val="24"/>
+          <w:lang w:val="en-US"/>
+        </w:rPr>
+        <w:t>Overall model four brought back the lowest RMSE value all the time, so logically, that one should be chosen. Before we rush into some hasty conclusion, we need to remember, that the low RMSE values are from the fact, that only the original data has been used and the model may not yield the same results on the live data, but higher values only. The BIC value should also made into account, as it penalizes models with too many variables and helps us to avoid choosing overfitting models. Model two’s value is the lowest, it does not have too many variables, but is also able to catch the relationships somewhat accurately. In my opinion</w:t>
+      </w:r>
+      <w:r>
+        <w:rPr>
+          <w:rFonts w:ascii="Times New Roman" w:hAnsi="Times New Roman" w:cs="Times New Roman"/>
+          <w:sz w:val="24"/>
+          <w:szCs w:val="24"/>
+          <w:lang w:val="en-US"/>
+        </w:rPr>
+        <w:t xml:space="preserve"> model two should be used for the live data. It has a much better RMSE value than model one, which failed to accurately catch the relationship. It also has a lower BIC than model three and four, those models have a higher chance to be overfitted if used on a live data.</w:t>
+      </w:r>
+    </w:p>
+    <w:p>
+      <w:pPr>
+        <w:jc w:val="both"/>
+        <w:rPr>
+          <w:rFonts w:ascii="Times New Roman" w:hAnsi="Times New Roman" w:cs="Times New Roman"/>
+          <w:sz w:val="32"/>
+          <w:szCs w:val="32"/>
+          <w:lang w:val="en-US"/>
+        </w:rPr>
+      </w:pPr>
+    </w:p>
+    <w:p>
+      <w:pPr>
         <w:rPr>
           <w:rFonts w:ascii="Times New Roman" w:hAnsi="Times New Roman" w:cs="Times New Roman"/>
           <w:b/>
@@ -1224,19 +1464,117 @@
           <w:u w:val="single"/>
           <w:lang w:val="en-US"/>
         </w:rPr>
+      </w:pPr>
+      <w:r>
+        <w:rPr>
+          <w:rFonts w:ascii="Times New Roman" w:hAnsi="Times New Roman" w:cs="Times New Roman"/>
+          <w:sz w:val="24"/>
+          <w:szCs w:val="24"/>
+          <w:lang w:val="en-US"/>
+        </w:rPr>
+        <w:br w:type="column"/>
+      </w:r>
+      <w:r>
+        <w:rPr>
+          <w:rFonts w:ascii="Times New Roman" w:hAnsi="Times New Roman" w:cs="Times New Roman"/>
+          <w:b/>
+          <w:bCs/>
+          <w:sz w:val="32"/>
+          <w:szCs w:val="32"/>
+          <w:u w:val="single"/>
+          <w:lang w:val="en-US"/>
+        </w:rPr>
         <w:lastRenderedPageBreak/>
         <w:t>Appendix1</w:t>
       </w:r>
     </w:p>
     <w:p>
       <w:pPr>
-        <w:rPr>
-          <w:rFonts w:ascii="Times New Roman" w:hAnsi="Times New Roman" w:cs="Times New Roman"/>
-          <w:sz w:val="24"/>
-          <w:szCs w:val="24"/>
-          <w:lang w:val="en-US"/>
-        </w:rPr>
-      </w:pPr>
+        <w:jc w:val="center"/>
+        <w:rPr>
+          <w:noProof/>
+        </w:rPr>
+      </w:pPr>
+      <w:r>
+        <w:rPr>
+          <w:noProof/>
+        </w:rPr>
+        <w:drawing>
+          <wp:inline distT="0" distB="0" distL="0" distR="0" wp14:anchorId="2C4012D2" wp14:editId="56FF9AA3">
+            <wp:extent cx="4312471" cy="3817620"/>
+            <wp:effectExtent l="0" t="0" r="0" b="0"/>
+            <wp:docPr id="2082549954" name="Kép 1" descr="A képen szöveg, képernyőkép, menü látható&#10;&#10;Automatikusan generált leírás"/>
+            <wp:cNvGraphicFramePr>
+              <a:graphicFrameLocks xmlns:a="http://schemas.openxmlformats.org/drawingml/2006/main" noChangeAspect="1"/>
+            </wp:cNvGraphicFramePr>
+            <a:graphic xmlns:a="http://schemas.openxmlformats.org/drawingml/2006/main">
+              <a:graphicData uri="http://schemas.openxmlformats.org/drawingml/2006/picture">
+                <pic:pic xmlns:pic="http://schemas.openxmlformats.org/drawingml/2006/picture">
+                  <pic:nvPicPr>
+                    <pic:cNvPr id="2082549954" name="Kép 1" descr="A képen szöveg, képernyőkép, menü látható&#10;&#10;Automatikusan generált leírás"/>
+                    <pic:cNvPicPr/>
+                  </pic:nvPicPr>
+                  <pic:blipFill>
+                    <a:blip r:embed="rId8"/>
+                    <a:stretch>
+                      <a:fillRect/>
+                    </a:stretch>
+                  </pic:blipFill>
+                  <pic:spPr>
+                    <a:xfrm>
+                      <a:off x="0" y="0"/>
+                      <a:ext cx="4325155" cy="3828848"/>
+                    </a:xfrm>
+                    <a:prstGeom prst="rect">
+                      <a:avLst/>
+                    </a:prstGeom>
+                  </pic:spPr>
+                </pic:pic>
+              </a:graphicData>
+            </a:graphic>
+          </wp:inline>
+        </w:drawing>
+      </w:r>
+      <w:r>
+        <w:rPr>
+          <w:noProof/>
+        </w:rPr>
+        <w:drawing>
+          <wp:inline distT="0" distB="0" distL="0" distR="0" wp14:anchorId="71981B13" wp14:editId="2FBDD309">
+            <wp:extent cx="4355973" cy="4625340"/>
+            <wp:effectExtent l="0" t="0" r="6985" b="3810"/>
+            <wp:docPr id="1569568099" name="Kép 1" descr="A képen szöveg, képernyőkép, menü látható&#10;&#10;Automatikusan generált leírás"/>
+            <wp:cNvGraphicFramePr>
+              <a:graphicFrameLocks xmlns:a="http://schemas.openxmlformats.org/drawingml/2006/main" noChangeAspect="1"/>
+            </wp:cNvGraphicFramePr>
+            <a:graphic xmlns:a="http://schemas.openxmlformats.org/drawingml/2006/main">
+              <a:graphicData uri="http://schemas.openxmlformats.org/drawingml/2006/picture">
+                <pic:pic xmlns:pic="http://schemas.openxmlformats.org/drawingml/2006/picture">
+                  <pic:nvPicPr>
+                    <pic:cNvPr id="1569568099" name="Kép 1" descr="A képen szöveg, képernyőkép, menü látható&#10;&#10;Automatikusan generált leírás"/>
+                    <pic:cNvPicPr/>
+                  </pic:nvPicPr>
+                  <pic:blipFill>
+                    <a:blip r:embed="rId9"/>
+                    <a:stretch>
+                      <a:fillRect/>
+                    </a:stretch>
+                  </pic:blipFill>
+                  <pic:spPr>
+                    <a:xfrm>
+                      <a:off x="0" y="0"/>
+                      <a:ext cx="4382903" cy="4653935"/>
+                    </a:xfrm>
+                    <a:prstGeom prst="rect">
+                      <a:avLst/>
+                    </a:prstGeom>
+                  </pic:spPr>
+                </pic:pic>
+              </a:graphicData>
+            </a:graphic>
+          </wp:inline>
+        </w:drawing>
+      </w:r>
     </w:p>
     <w:sectPr>
       <w:pgSz w:w="11906" w:h="16838"/>

</xml_diff>